<commit_message>
created a notbook for adjusted population plot
</commit_message>
<xml_diff>
--- a/Anaconda Install.docx
+++ b/Anaconda Install.docx
@@ -903,6 +903,116 @@
     <w:p>
       <w:pPr>
         <w:pStyle w:val="ListParagraph"/>
+        <w:numPr>
+          <w:ilvl w:val="1"/>
+          <w:numId w:val="1"/>
+        </w:numPr>
+        <w:shd w:val="clear" w:color="auto" w:fill="F6F8FA"/>
+        <w:tabs>
+          <w:tab w:val="left" w:pos="916"/>
+          <w:tab w:val="left" w:pos="1832"/>
+          <w:tab w:val="left" w:pos="2748"/>
+          <w:tab w:val="left" w:pos="3664"/>
+          <w:tab w:val="left" w:pos="4580"/>
+          <w:tab w:val="left" w:pos="5496"/>
+          <w:tab w:val="left" w:pos="6412"/>
+          <w:tab w:val="left" w:pos="7328"/>
+          <w:tab w:val="left" w:pos="8244"/>
+          <w:tab w:val="left" w:pos="9160"/>
+          <w:tab w:val="left" w:pos="10076"/>
+          <w:tab w:val="left" w:pos="10992"/>
+          <w:tab w:val="left" w:pos="11908"/>
+          <w:tab w:val="left" w:pos="12824"/>
+          <w:tab w:val="left" w:pos="13740"/>
+          <w:tab w:val="left" w:pos="14656"/>
+        </w:tabs>
+        <w:spacing w:after="0" w:line="240" w:lineRule="auto"/>
+        <w:rPr>
+          <w:rFonts w:ascii="Consolas" w:eastAsia="Times New Roman" w:hAnsi="Consolas" w:cs="Courier New"/>
+          <w:color w:val="24292E"/>
+          <w:sz w:val="20"/>
+          <w:szCs w:val="20"/>
+        </w:rPr>
+      </w:pPr>
+      <w:proofErr w:type="spellStart"/>
+      <w:r>
+        <w:rPr>
+          <w:rFonts w:ascii="Consolas" w:hAnsi="Consolas"/>
+          <w:color w:val="333333"/>
+          <w:shd w:val="clear" w:color="auto" w:fill="EEEFF0"/>
+        </w:rPr>
+        <w:t>conda</w:t>
+      </w:r>
+      <w:proofErr w:type="spellEnd"/>
+      <w:r>
+        <w:rPr>
+          <w:rFonts w:ascii="Consolas" w:hAnsi="Consolas"/>
+          <w:color w:val="333333"/>
+          <w:shd w:val="clear" w:color="auto" w:fill="EEEFF0"/>
+        </w:rPr>
+        <w:t xml:space="preserve"> install -c anaconda </w:t>
+      </w:r>
+      <w:proofErr w:type="spellStart"/>
+      <w:r>
+        <w:rPr>
+          <w:rFonts w:ascii="Consolas" w:hAnsi="Consolas"/>
+          <w:color w:val="333333"/>
+          <w:shd w:val="clear" w:color="auto" w:fill="EEEFF0"/>
+        </w:rPr>
+        <w:t>pyqtgraph</w:t>
+      </w:r>
+      <w:proofErr w:type="spellEnd"/>
+    </w:p>
+    <w:p>
+      <w:pPr>
+        <w:pStyle w:val="ListParagraph"/>
+        <w:numPr>
+          <w:ilvl w:val="2"/>
+          <w:numId w:val="1"/>
+        </w:numPr>
+        <w:shd w:val="clear" w:color="auto" w:fill="F6F8FA"/>
+        <w:tabs>
+          <w:tab w:val="left" w:pos="916"/>
+          <w:tab w:val="left" w:pos="1832"/>
+          <w:tab w:val="left" w:pos="2748"/>
+          <w:tab w:val="left" w:pos="3664"/>
+          <w:tab w:val="left" w:pos="4580"/>
+          <w:tab w:val="left" w:pos="5496"/>
+          <w:tab w:val="left" w:pos="6412"/>
+          <w:tab w:val="left" w:pos="7328"/>
+          <w:tab w:val="left" w:pos="8244"/>
+          <w:tab w:val="left" w:pos="9160"/>
+          <w:tab w:val="left" w:pos="10076"/>
+          <w:tab w:val="left" w:pos="10992"/>
+          <w:tab w:val="left" w:pos="11908"/>
+          <w:tab w:val="left" w:pos="12824"/>
+          <w:tab w:val="left" w:pos="13740"/>
+          <w:tab w:val="left" w:pos="14656"/>
+        </w:tabs>
+        <w:spacing w:after="0" w:line="240" w:lineRule="auto"/>
+        <w:rPr>
+          <w:rFonts w:ascii="Consolas" w:eastAsia="Times New Roman" w:hAnsi="Consolas" w:cs="Courier New"/>
+          <w:color w:val="24292E"/>
+          <w:sz w:val="20"/>
+          <w:szCs w:val="20"/>
+        </w:rPr>
+      </w:pPr>
+      <w:r>
+        <w:rPr>
+          <w:rFonts w:ascii="Consolas" w:eastAsia="Times New Roman" w:hAnsi="Consolas" w:cs="Courier New"/>
+          <w:color w:val="24292E"/>
+          <w:sz w:val="20"/>
+          <w:szCs w:val="20"/>
+          <w:bdr w:val="none" w:sz="0" w:space="0" w:color="auto" w:frame="1"/>
+        </w:rPr>
+        <w:t>Type Y when asked to proceed</w:t>
+      </w:r>
+      <w:bookmarkStart w:id="0" w:name="_GoBack"/>
+      <w:bookmarkEnd w:id="0"/>
+    </w:p>
+    <w:p>
+      <w:pPr>
+        <w:pStyle w:val="ListParagraph"/>
       </w:pPr>
       <w:r>
         <w:t xml:space="preserve">Here we installed to python packages using the </w:t>
@@ -1110,6 +1220,7 @@
         <w:rPr>
           <w:noProof/>
         </w:rPr>
+        <w:lastRenderedPageBreak/>
         <w:drawing>
           <wp:inline distT="0" distB="0" distL="0" distR="0">
             <wp:extent cx="4330700" cy="912457"/>
@@ -1159,8 +1270,6 @@
           </wp:inline>
         </w:drawing>
       </w:r>
-      <w:bookmarkStart w:id="0" w:name="_GoBack"/>
-      <w:bookmarkEnd w:id="0"/>
     </w:p>
     <w:p/>
     <w:p/>
@@ -2100,7 +2209,7 @@
 </file>
 
 <file path=customXml/itemProps1.xml><?xml version="1.0" encoding="utf-8"?>
-<ds:datastoreItem xmlns:ds="http://schemas.openxmlformats.org/officeDocument/2006/customXml" ds:itemID="{06D209B1-344F-4649-B206-DE5607AA8AAE}">
+<ds:datastoreItem xmlns:ds="http://schemas.openxmlformats.org/officeDocument/2006/customXml" ds:itemID="{F4FA8908-3708-4065-A6A7-79F97EA8174F}">
   <ds:schemaRefs>
     <ds:schemaRef ds:uri="http://schemas.openxmlformats.org/officeDocument/2006/bibliography"/>
   </ds:schemaRefs>

</xml_diff>